<commit_message>
make PML-V2 animation (20181031)
</commit_message>
<xml_diff>
--- a/doc/[data] PML_V2 evapotranspiration products in Google Earth Engine.docx
+++ b/doc/[data] PML_V2 evapotranspiration products in Google Earth Engine.docx
@@ -163,8 +163,6 @@
       <w:r>
         <w:t xml:space="preserve"> was </w:t>
       </w:r>
-      <w:bookmarkStart w:id="0" w:name="_GoBack"/>
-      <w:bookmarkEnd w:id="0"/>
       <w:r>
         <w:rPr>
           <w:rFonts w:hint="eastAsia"/>
@@ -517,6 +515,9 @@
     <w:p>
       <w:pPr>
         <w:ind w:firstLine="567"/>
+        <w:rPr>
+          <w:szCs w:val="24"/>
+        </w:rPr>
       </w:pPr>
       <w:r>
         <w:rPr>
@@ -621,79 +622,31 @@
     </w:p>
     <w:p>
       <w:pPr>
-        <w:pStyle w:val="Heading1"/>
-        <w:spacing w:before="120"/>
-        <w:ind w:left="562" w:hanging="562"/>
-      </w:pPr>
-      <w:r>
-        <w:t>Usage</w:t>
-      </w:r>
-      <w:r>
-        <w:t xml:space="preserve"> </w:t>
-      </w:r>
+        <w:ind w:firstLine="567"/>
+        <w:rPr>
+          <w:szCs w:val="24"/>
+        </w:rPr>
+      </w:pPr>
     </w:p>
     <w:p>
       <w:pPr>
-        <w:pStyle w:val="Heading2"/>
-        <w:ind w:left="562" w:hanging="562"/>
-      </w:pPr>
-      <w:r>
-        <w:t>get access</w:t>
-      </w:r>
-    </w:p>
-    <w:p>
-      <w:pPr>
-        <w:ind w:firstLine="562"/>
-      </w:pPr>
-      <w:r>
-        <w:t xml:space="preserve">Click the following links to get the access to PML_V2 </w:t>
-      </w:r>
-      <w:r>
-        <w:t xml:space="preserve">and PML_V1 </w:t>
-      </w:r>
-      <w:r>
-        <w:t xml:space="preserve">dataset. </w:t>
-      </w:r>
-      <w:r>
+        <w:jc w:val="center"/>
+      </w:pPr>
+      <w:r>
+        <w:rPr>
+          <w:rFonts w:hint="eastAsia"/>
+          <w:b/>
+        </w:rPr>
         <w:t>T</w:t>
       </w:r>
       <w:r>
-        <w:t>he corresponding links are:</w:t>
-      </w:r>
-    </w:p>
-    <w:p>
-      <w:hyperlink r:id="rId7" w:history="1">
-        <w:r>
-          <w:rPr>
-            <w:rStyle w:val="Hyperlink"/>
-          </w:rPr>
-          <w:t>https://code.earthengine.google.com/?asset=projects/pml_evapotranspiration/PML/OUTPUT/PML_V2_8day</w:t>
-        </w:r>
-      </w:hyperlink>
-    </w:p>
-    <w:p>
-      <w:hyperlink r:id="rId8" w:history="1">
-        <w:r>
-          <w:rPr>
-            <w:rStyle w:val="Hyperlink"/>
-          </w:rPr>
-          <w:t>https://code.earthengine.google.com/?asset=projects/pml_evapotranspiration/PML/OUTPUT/PML_V1_8day</w:t>
-        </w:r>
-      </w:hyperlink>
-    </w:p>
-    <w:p/>
-    <w:p>
-      <w:pPr>
-        <w:jc w:val="center"/>
-      </w:pPr>
-      <w:r>
-        <w:rPr>
-          <w:rFonts w:hint="eastAsia"/>
-        </w:rPr>
-        <w:t>T</w:t>
-      </w:r>
-      <w:r>
-        <w:t>able 1. PML_</w:t>
+        <w:rPr>
+          <w:b/>
+        </w:rPr>
+        <w:t>able 1.</w:t>
+      </w:r>
+      <w:r>
+        <w:t xml:space="preserve"> PML_</w:t>
       </w:r>
       <w:r>
         <w:rPr>
@@ -1048,6 +1001,7 @@
             <w:pPr>
               <w:jc w:val="both"/>
             </w:pPr>
+            <w:proofErr w:type="spellStart"/>
             <w:r>
               <w:rPr>
                 <w:rFonts w:hint="eastAsia"/>
@@ -1057,6 +1011,7 @@
             <w:r>
               <w:t>s</w:t>
             </w:r>
+            <w:proofErr w:type="spellEnd"/>
           </w:p>
         </w:tc>
         <w:tc>
@@ -1226,13 +1181,7 @@
               <w:rPr>
                 <w:rFonts w:hint="eastAsia"/>
               </w:rPr>
-              <w:t>E</w:t>
-            </w:r>
-            <w:r>
-              <w:rPr>
-                <w:rFonts w:hint="eastAsia"/>
-              </w:rPr>
-              <w:t>T</w:t>
+              <w:t>ET</w:t>
             </w:r>
             <w:r>
               <w:t>_water</w:t>
@@ -1307,13 +1256,7 @@
               <w:t>Penman</w:t>
             </w:r>
             <w:r>
-              <w:t xml:space="preserve"> </w:t>
-            </w:r>
-            <w:r>
-              <w:t>evapotranspiration is</w:t>
-            </w:r>
-            <w:r>
-              <w:t xml:space="preserve"> </w:t>
+              <w:t xml:space="preserve"> evapotranspiration is </w:t>
             </w:r>
             <w:r>
               <w:rPr>
@@ -1359,10 +1302,7 @@
               <w:jc w:val="both"/>
             </w:pPr>
             <w:r>
-              <w:rPr>
-                <w:rFonts w:hint="eastAsia"/>
-              </w:rPr>
-              <w:t>q</w:t>
+              <w:t>Q</w:t>
             </w:r>
             <w:r>
               <w:t>c</w:t>
@@ -1658,92 +1598,389 @@
     <w:p/>
     <w:p>
       <w:pPr>
-        <w:pStyle w:val="Heading2"/>
-        <w:ind w:left="562" w:hanging="562"/>
-      </w:pPr>
-      <w:r>
-        <w:t>Clip regional data and export</w:t>
+        <w:spacing w:after="160"/>
+        <w:rPr>
+          <w:b/>
+          <w:bCs/>
+          <w:kern w:val="44"/>
+          <w:sz w:val="28"/>
+          <w:szCs w:val="44"/>
+        </w:rPr>
+      </w:pPr>
+      <w:r>
+        <w:br w:type="page"/>
       </w:r>
     </w:p>
     <w:p>
       <w:pPr>
-        <w:ind w:firstLine="562"/>
-      </w:pPr>
-      <w:r>
-        <w:t xml:space="preserve">PML_V1 and PML_V2 </w:t>
-      </w:r>
-      <w:r>
-        <w:rPr>
-          <w:rFonts w:hint="eastAsia"/>
-        </w:rPr>
-        <w:t>products</w:t>
-      </w:r>
-      <w:r>
-        <w:t xml:space="preserve"> are </w:t>
-      </w:r>
-      <w:r>
-        <w:rPr>
-          <w:rFonts w:hint="eastAsia"/>
-        </w:rPr>
-        <w:t>standard</w:t>
-      </w:r>
-      <w:r>
-        <w:t xml:space="preserve"> ‘</w:t>
-      </w:r>
-      <w:proofErr w:type="spellStart"/>
-      <w:r>
-        <w:rPr>
-          <w:rFonts w:hint="eastAsia"/>
-        </w:rPr>
-        <w:t>ee.</w:t>
-      </w:r>
-      <w:r>
-        <w:t>ImageCollection</w:t>
-      </w:r>
-      <w:proofErr w:type="spellEnd"/>
-      <w:r>
-        <w:t>’ object in GEE.</w:t>
+        <w:pStyle w:val="Heading1"/>
+        <w:spacing w:before="120"/>
+        <w:ind w:left="562" w:hanging="562"/>
+      </w:pPr>
+      <w:r>
+        <w:lastRenderedPageBreak/>
+        <w:t>D</w:t>
+      </w:r>
+      <w:r>
+        <w:t>evelop PML-V2 in GEE</w:t>
       </w:r>
     </w:p>
     <w:p>
-      <w:r>
-        <w:t xml:space="preserve">You can clip regional data by polygon shapefile from </w:t>
-      </w:r>
-      <w:r>
-        <w:t>‘</w:t>
-      </w:r>
-      <w:proofErr w:type="spellStart"/>
-      <w:r>
-        <w:rPr>
-          <w:rFonts w:hint="eastAsia"/>
-        </w:rPr>
-        <w:t>ee.</w:t>
-      </w:r>
-      <w:r>
-        <w:t>ImageCollection</w:t>
-      </w:r>
-      <w:proofErr w:type="spellEnd"/>
-      <w:r>
-        <w:t>’</w:t>
-      </w:r>
-      <w:r>
-        <w:t xml:space="preserve">. </w:t>
+      <w:pPr>
+        <w:pStyle w:val="Heading3"/>
+      </w:pPr>
+      <w:r>
+        <w:t>Calibrate model parameters in local</w:t>
       </w:r>
     </w:p>
     <w:p>
       <w:pPr>
         <w:pStyle w:val="ListParagraph"/>
         <w:numPr>
-          <w:ilvl w:val="1"/>
-          <w:numId w:val="5"/>
+          <w:ilvl w:val="0"/>
+          <w:numId w:val="14"/>
         </w:numPr>
-        <w:ind w:left="851" w:hanging="284"/>
-      </w:pPr>
-      <w:r>
-        <w:lastRenderedPageBreak/>
+      </w:pPr>
+      <w:proofErr w:type="spellStart"/>
+      <w:r>
+        <w:t>Fluxnet</w:t>
+      </w:r>
+      <w:proofErr w:type="spellEnd"/>
+      <w:r>
+        <w:t xml:space="preserve"> pre-process, (</w:t>
+      </w:r>
+      <w:hyperlink r:id="rId7" w:history="1">
+        <w:r>
+          <w:rPr>
+            <w:rStyle w:val="Hyperlink"/>
+          </w:rPr>
+          <w:t>https://github.com/kongdd/fluxsites_tidy</w:t>
+        </w:r>
+      </w:hyperlink>
+      <w:r>
+        <w:t>)</w:t>
+      </w:r>
+    </w:p>
+    <w:p>
+      <w:pPr>
+        <w:pStyle w:val="ListParagraph"/>
+        <w:numPr>
+          <w:ilvl w:val="0"/>
+          <w:numId w:val="14"/>
+        </w:numPr>
+      </w:pPr>
+      <w:r>
+        <w:t>PML-V2 MATLAB version, (</w:t>
+      </w:r>
+      <w:hyperlink r:id="rId8" w:history="1">
+        <w:r>
+          <w:rPr>
+            <w:rStyle w:val="Hyperlink"/>
+          </w:rPr>
+          <w:t>https://gitlab.com/kongdd/PML-V2</w:t>
+        </w:r>
+      </w:hyperlink>
+      <w:r>
+        <w:t>)</w:t>
+      </w:r>
+    </w:p>
+    <w:p>
+      <w:pPr>
+        <w:pStyle w:val="Heading3"/>
+      </w:pPr>
+      <w:r>
+        <w:t>Develop PML-V2 in GEE</w:t>
+      </w:r>
+    </w:p>
+    <w:p>
+      <w:pPr>
+        <w:pStyle w:val="ListParagraph"/>
+        <w:numPr>
+          <w:ilvl w:val="0"/>
+          <w:numId w:val="7"/>
+        </w:numPr>
+      </w:pPr>
+      <w:r>
+        <w:t xml:space="preserve">Install </w:t>
+      </w:r>
+      <w:proofErr w:type="spellStart"/>
+      <w:r>
+        <w:t>gee_monkey</w:t>
+      </w:r>
+      <w:proofErr w:type="spellEnd"/>
+      <w:r>
+        <w:t xml:space="preserve"> (</w:t>
+      </w:r>
+      <w:hyperlink r:id="rId9" w:history="1">
+        <w:r>
+          <w:rPr>
+            <w:rStyle w:val="Hyperlink"/>
+          </w:rPr>
+          <w:t>https://github.com/kongdd/gee_monkey</w:t>
+        </w:r>
+      </w:hyperlink>
+      <w:r>
+        <w:t>)</w:t>
+      </w:r>
+    </w:p>
+    <w:p>
+      <w:pPr>
+        <w:pStyle w:val="ListParagraph"/>
+      </w:pPr>
+      <w:r>
+        <w:t xml:space="preserve">For the convenience of submit tasks and download data in batch. </w:t>
+      </w:r>
+    </w:p>
+    <w:p>
+      <w:pPr>
+        <w:pStyle w:val="ListParagraph"/>
+        <w:numPr>
+          <w:ilvl w:val="0"/>
+          <w:numId w:val="7"/>
+        </w:numPr>
+      </w:pPr>
+      <w:r>
+        <w:t>Accept the sharing PML project if you want to modify it. (</w:t>
+      </w:r>
+      <w:hyperlink r:id="rId10" w:history="1">
+        <w:r>
+          <w:rPr>
+            <w:rStyle w:val="Hyperlink"/>
+          </w:rPr>
+          <w:t>https://code.earthengine.google.com/?accept_repo=users/kongdd/PML</w:t>
+        </w:r>
+      </w:hyperlink>
+      <w:r>
+        <w:t>)</w:t>
+      </w:r>
+    </w:p>
+    <w:p>
+      <w:pPr>
+        <w:pStyle w:val="ListParagraph"/>
+        <w:numPr>
+          <w:ilvl w:val="0"/>
+          <w:numId w:val="7"/>
+        </w:numPr>
+      </w:pPr>
+      <w:r>
+        <w:t xml:space="preserve">After calibration in local, </w:t>
+      </w:r>
+      <w:r>
+        <w:t xml:space="preserve">translate parameters in JavaScript form and </w:t>
+      </w:r>
+      <w:r>
+        <w:t>paste into GEE.</w:t>
+      </w:r>
+    </w:p>
+    <w:p>
+      <w:pPr>
+        <w:pStyle w:val="ListParagraph"/>
+      </w:pPr>
+      <w:hyperlink r:id="rId11" w:history="1">
+        <w:r>
+          <w:rPr>
+            <w:rStyle w:val="Hyperlink"/>
+          </w:rPr>
+          <w:t>https://github.com/kongdd/fluxsites_tidy/blob/master/R/PML_V2/PML-v2_parameters.R</w:t>
+        </w:r>
+      </w:hyperlink>
+    </w:p>
+    <w:p>
+      <w:pPr>
+        <w:pStyle w:val="Heading3"/>
+      </w:pPr>
+      <w:r>
+        <w:t>Post-process</w:t>
+      </w:r>
+    </w:p>
+    <w:p>
+      <w:pPr>
+        <w:pStyle w:val="ListParagraph"/>
+        <w:numPr>
+          <w:ilvl w:val="0"/>
+          <w:numId w:val="14"/>
+        </w:numPr>
+      </w:pPr>
+      <w:r>
+        <w:t>Access data</w:t>
+      </w:r>
+    </w:p>
+    <w:p>
+      <w:pPr>
+        <w:pStyle w:val="ListParagraph"/>
+      </w:pPr>
+      <w:r>
+        <w:t xml:space="preserve">Click the following links to get the access to PML_V2 </w:t>
+      </w:r>
+      <w:r>
+        <w:t xml:space="preserve">and PML_V1 </w:t>
+      </w:r>
+      <w:r>
+        <w:t xml:space="preserve">dataset. </w:t>
+      </w:r>
+      <w:r>
+        <w:t>T</w:t>
+      </w:r>
+      <w:r>
+        <w:t>he corresponding links are:</w:t>
+      </w:r>
+    </w:p>
+    <w:p>
+      <w:pPr>
+        <w:ind w:left="720"/>
+      </w:pPr>
+      <w:hyperlink r:id="rId12" w:history="1">
+        <w:r>
+          <w:rPr>
+            <w:rStyle w:val="Hyperlink"/>
+          </w:rPr>
+          <w:t>https://code.earthengine.google.com/?asset=projects/pml_evapotranspiration/PML/OUTPUT/PML_V2_8day</w:t>
+        </w:r>
+      </w:hyperlink>
+    </w:p>
+    <w:p>
+      <w:pPr>
+        <w:ind w:left="720"/>
+      </w:pPr>
+      <w:hyperlink r:id="rId13" w:history="1">
+        <w:r>
+          <w:rPr>
+            <w:rStyle w:val="Hyperlink"/>
+          </w:rPr>
+          <w:t>https://code.earthengine.google.com/?asset=projects/pml_evapotranspiration/PML/OUTPUT/PML_V1_8day</w:t>
+        </w:r>
+      </w:hyperlink>
+    </w:p>
+    <w:p>
+      <w:pPr>
+        <w:pStyle w:val="ListParagraph"/>
+        <w:numPr>
+          <w:ilvl w:val="0"/>
+          <w:numId w:val="14"/>
+        </w:numPr>
+      </w:pPr>
+      <w:r>
+        <w:t>Visualize and inspect data in GEE</w:t>
+      </w:r>
+    </w:p>
+    <w:p>
+      <w:pPr>
+        <w:pStyle w:val="ListParagraph"/>
+      </w:pPr>
+      <w:r>
+        <w:t>Spatial distribution, time-series, trend, etc.</w:t>
+      </w:r>
+    </w:p>
+    <w:p>
+      <w:pPr>
+        <w:pStyle w:val="ListParagraph"/>
+      </w:pPr>
+    </w:p>
+    <w:p>
+      <w:pPr>
+        <w:pStyle w:val="ListParagraph"/>
+        <w:numPr>
+          <w:ilvl w:val="0"/>
+          <w:numId w:val="14"/>
+        </w:numPr>
+      </w:pPr>
+      <w:r>
+        <w:t>Data download</w:t>
+      </w:r>
+    </w:p>
+    <w:p>
+      <w:pPr>
+        <w:pStyle w:val="ListParagraph"/>
+        <w:snapToGrid w:val="0"/>
+        <w:spacing w:after="480" w:line="240" w:lineRule="auto"/>
+      </w:pPr>
+      <w:r>
+        <w:t xml:space="preserve">PML_V1 and PML_V2 </w:t>
+      </w:r>
+      <w:r>
+        <w:rPr>
+          <w:rFonts w:hint="eastAsia"/>
+        </w:rPr>
+        <w:t>products</w:t>
+      </w:r>
+      <w:r>
+        <w:t xml:space="preserve"> are </w:t>
+      </w:r>
+      <w:r>
+        <w:rPr>
+          <w:rFonts w:hint="eastAsia"/>
+        </w:rPr>
+        <w:t>standard</w:t>
+      </w:r>
+      <w:r>
+        <w:t xml:space="preserve"> ‘</w:t>
+      </w:r>
+      <w:proofErr w:type="spellStart"/>
+      <w:r>
+        <w:rPr>
+          <w:rFonts w:hint="eastAsia"/>
+        </w:rPr>
+        <w:t>ee.</w:t>
+      </w:r>
+      <w:r>
+        <w:t>ImageCollection</w:t>
+      </w:r>
+      <w:proofErr w:type="spellEnd"/>
+      <w:r>
+        <w:t>’ object in GEE.</w:t>
+      </w:r>
+    </w:p>
+    <w:p>
+      <w:pPr>
+        <w:pStyle w:val="ListParagraph"/>
+        <w:snapToGrid w:val="0"/>
+        <w:spacing w:after="480" w:line="240" w:lineRule="auto"/>
+      </w:pPr>
+      <w:r>
+        <w:t xml:space="preserve">You can clip regional data by polygon shapefile from </w:t>
+      </w:r>
+      <w:r>
+        <w:t>‘</w:t>
+      </w:r>
+      <w:proofErr w:type="spellStart"/>
+      <w:r>
+        <w:rPr>
+          <w:rFonts w:hint="eastAsia"/>
+        </w:rPr>
+        <w:t>ee.</w:t>
+      </w:r>
+      <w:r>
+        <w:t>ImageCollection</w:t>
+      </w:r>
+      <w:proofErr w:type="spellEnd"/>
+      <w:r>
+        <w:t>’</w:t>
+      </w:r>
+      <w:r>
+        <w:t>.</w:t>
+      </w:r>
+    </w:p>
+    <w:p>
+      <w:pPr>
+        <w:pStyle w:val="ListParagraph"/>
+        <w:snapToGrid w:val="0"/>
+        <w:spacing w:after="480" w:line="120" w:lineRule="exact"/>
+      </w:pPr>
+    </w:p>
+    <w:p>
+      <w:pPr>
+        <w:pStyle w:val="ListParagraph"/>
+        <w:numPr>
+          <w:ilvl w:val="0"/>
+          <w:numId w:val="13"/>
+        </w:numPr>
+        <w:spacing w:after="240"/>
+        <w:ind w:left="935" w:hanging="198"/>
+      </w:pPr>
+      <w:r>
         <w:t>Upload your polygon shapefile to GEE (</w:t>
       </w:r>
-      <w:hyperlink r:id="rId9" w:history="1">
+      <w:hyperlink r:id="rId14" w:history="1">
         <w:r>
           <w:rPr>
             <w:rStyle w:val="Hyperlink"/>
@@ -1759,13 +1996,25 @@
       <w:pPr>
         <w:pStyle w:val="ListParagraph"/>
         <w:numPr>
-          <w:ilvl w:val="1"/>
-          <w:numId w:val="5"/>
+          <w:ilvl w:val="0"/>
+          <w:numId w:val="13"/>
         </w:numPr>
-        <w:ind w:left="851" w:hanging="284"/>
-      </w:pPr>
-      <w:r>
-        <w:t>Clip the regional data you need by the polygon shapefile</w:t>
+        <w:spacing w:after="240"/>
+        <w:ind w:left="935" w:hanging="198"/>
+        <w:rPr>
+          <w:rStyle w:val="Hyperlink"/>
+          <w:color w:val="auto"/>
+          <w:u w:val="none"/>
+        </w:rPr>
+      </w:pPr>
+      <w:r>
+        <w:t xml:space="preserve">Clip </w:t>
+      </w:r>
+      <w:r>
+        <w:t xml:space="preserve">and  export </w:t>
+      </w:r>
+      <w:r>
+        <w:t>the regional data you need by the polygon shapefile</w:t>
       </w:r>
       <w:r>
         <w:rPr>
@@ -1776,7 +2025,7 @@
       <w:r>
         <w:t xml:space="preserve"> </w:t>
       </w:r>
-      <w:hyperlink r:id="rId10" w:history="1">
+      <w:hyperlink r:id="rId15" w:history="1">
         <w:r>
           <w:rPr>
             <w:rStyle w:val="Hyperlink"/>
@@ -1784,20 +2033,19 @@
           <w:t>https://code.earthengine.google.com/90572f56835f68c7adaea161c68f9171</w:t>
         </w:r>
       </w:hyperlink>
-    </w:p>
-    <w:p>
-      <w:pPr>
-        <w:pStyle w:val="ListParagraph"/>
-        <w:numPr>
-          <w:ilvl w:val="1"/>
-          <w:numId w:val="5"/>
-        </w:numPr>
-        <w:ind w:left="851" w:hanging="284"/>
-      </w:pPr>
-      <w:r>
-        <w:t>Export data (</w:t>
-      </w:r>
-      <w:hyperlink r:id="rId11" w:history="1">
+      <w:r>
+        <w:rPr>
+          <w:rStyle w:val="Hyperlink"/>
+        </w:rPr>
+        <w:t>,</w:t>
+      </w:r>
+      <w:r>
+        <w:rPr>
+          <w:rStyle w:val="Hyperlink"/>
+        </w:rPr>
+        <w:t xml:space="preserve"> </w:t>
+      </w:r>
+      <w:hyperlink r:id="rId16" w:history="1">
         <w:r>
           <w:rPr>
             <w:rStyle w:val="Hyperlink"/>
@@ -1805,14 +2053,12 @@
           <w:t>https://developers.google.com/earth-engine/exporting</w:t>
         </w:r>
       </w:hyperlink>
-      <w:r>
-        <w:t>)</w:t>
-      </w:r>
     </w:p>
     <w:p/>
     <w:p/>
     <w:p>
       <w:pPr>
+        <w:spacing w:after="160"/>
         <w:rPr>
           <w:b/>
         </w:rPr>
@@ -1821,6 +2067,20 @@
         <w:rPr>
           <w:b/>
         </w:rPr>
+        <w:br w:type="page"/>
+      </w:r>
+    </w:p>
+    <w:p>
+      <w:pPr>
+        <w:rPr>
+          <w:b/>
+        </w:rPr>
+      </w:pPr>
+      <w:r>
+        <w:rPr>
+          <w:b/>
+        </w:rPr>
+        <w:lastRenderedPageBreak/>
         <w:t>References</w:t>
       </w:r>
       <w:r>
@@ -1953,6 +2213,8 @@
       <w:r>
         <w:fldChar w:fldCharType="end"/>
       </w:r>
+      <w:bookmarkStart w:id="0" w:name="_GoBack"/>
+      <w:bookmarkEnd w:id="0"/>
     </w:p>
     <w:p>
       <w:pPr>
@@ -1997,9 +2259,9 @@
             <o:lock v:ext="edit" aspectratio="t"/>
           </v:shapetype>
           <v:shape id="_x0000_i1025" type="#_x0000_t75" style="width:696.95pt;height:384.2pt" o:ole="">
-            <v:imagedata r:id="rId12" o:title=""/>
+            <v:imagedata r:id="rId17" o:title=""/>
           </v:shape>
-          <o:OLEObject Type="Embed" ProgID="Visio.Drawing.15" ShapeID="_x0000_i1025" DrawAspect="Content" ObjectID="_1597749999" r:id="rId13"/>
+          <o:OLEObject Type="Embed" ProgID="Visio.Drawing.15" ShapeID="_x0000_i1025" DrawAspect="Content" ObjectID="_1602511663" r:id="rId18"/>
         </w:object>
       </w:r>
       <w:bookmarkEnd w:id="1"/>
@@ -2051,6 +2313,410 @@
 <file path=word/numbering.xml><?xml version="1.0" encoding="utf-8"?>
 <w:numbering xmlns:wpc="http://schemas.microsoft.com/office/word/2010/wordprocessingCanvas" xmlns:mc="http://schemas.openxmlformats.org/markup-compatibility/2006" xmlns:o="urn:schemas-microsoft-com:office:office" xmlns:r="http://schemas.openxmlformats.org/officeDocument/2006/relationships" xmlns:m="http://schemas.openxmlformats.org/officeDocument/2006/math" xmlns:v="urn:schemas-microsoft-com:vml" xmlns:wp14="http://schemas.microsoft.com/office/word/2010/wordprocessingDrawing" xmlns:wp="http://schemas.openxmlformats.org/drawingml/2006/wordprocessingDrawing" xmlns:w10="urn:schemas-microsoft-com:office:word" xmlns:w="http://schemas.openxmlformats.org/wordprocessingml/2006/main" xmlns:w14="http://schemas.microsoft.com/office/word/2010/wordml" xmlns:w15="http://schemas.microsoft.com/office/word/2012/wordml" xmlns:wpg="http://schemas.microsoft.com/office/word/2010/wordprocessingGroup" xmlns:wpi="http://schemas.microsoft.com/office/word/2010/wordprocessingInk" xmlns:wne="http://schemas.microsoft.com/office/word/2006/wordml" xmlns:wps="http://schemas.microsoft.com/office/word/2010/wordprocessingShape" mc:Ignorable="w14 w15 wp14">
   <w:abstractNum w:abstractNumId="0" w15:restartNumberingAfterBreak="0">
+    <w:nsid w:val="01967BA4"/>
+    <w:multiLevelType w:val="hybridMultilevel"/>
+    <w:tmpl w:val="52E46614"/>
+    <w:lvl w:ilvl="0" w:tplc="51D6D6FE">
+      <w:start w:val="1"/>
+      <w:numFmt w:val="lowerLetter"/>
+      <w:lvlText w:val="(%1)"/>
+      <w:lvlJc w:val="left"/>
+      <w:pPr>
+        <w:ind w:left="720" w:hanging="360"/>
+      </w:pPr>
+      <w:rPr>
+        <w:rFonts w:hint="default"/>
+      </w:rPr>
+    </w:lvl>
+    <w:lvl w:ilvl="1" w:tplc="0C090019" w:tentative="1">
+      <w:start w:val="1"/>
+      <w:numFmt w:val="lowerLetter"/>
+      <w:lvlText w:val="%2."/>
+      <w:lvlJc w:val="left"/>
+      <w:pPr>
+        <w:ind w:left="1440" w:hanging="360"/>
+      </w:pPr>
+    </w:lvl>
+    <w:lvl w:ilvl="2" w:tplc="0C09001B" w:tentative="1">
+      <w:start w:val="1"/>
+      <w:numFmt w:val="lowerRoman"/>
+      <w:lvlText w:val="%3."/>
+      <w:lvlJc w:val="right"/>
+      <w:pPr>
+        <w:ind w:left="2160" w:hanging="180"/>
+      </w:pPr>
+    </w:lvl>
+    <w:lvl w:ilvl="3" w:tplc="0C09000F" w:tentative="1">
+      <w:start w:val="1"/>
+      <w:numFmt w:val="decimal"/>
+      <w:lvlText w:val="%4."/>
+      <w:lvlJc w:val="left"/>
+      <w:pPr>
+        <w:ind w:left="2880" w:hanging="360"/>
+      </w:pPr>
+    </w:lvl>
+    <w:lvl w:ilvl="4" w:tplc="0C090019" w:tentative="1">
+      <w:start w:val="1"/>
+      <w:numFmt w:val="lowerLetter"/>
+      <w:lvlText w:val="%5."/>
+      <w:lvlJc w:val="left"/>
+      <w:pPr>
+        <w:ind w:left="3600" w:hanging="360"/>
+      </w:pPr>
+    </w:lvl>
+    <w:lvl w:ilvl="5" w:tplc="0C09001B" w:tentative="1">
+      <w:start w:val="1"/>
+      <w:numFmt w:val="lowerRoman"/>
+      <w:lvlText w:val="%6."/>
+      <w:lvlJc w:val="right"/>
+      <w:pPr>
+        <w:ind w:left="4320" w:hanging="180"/>
+      </w:pPr>
+    </w:lvl>
+    <w:lvl w:ilvl="6" w:tplc="0C09000F" w:tentative="1">
+      <w:start w:val="1"/>
+      <w:numFmt w:val="decimal"/>
+      <w:lvlText w:val="%7."/>
+      <w:lvlJc w:val="left"/>
+      <w:pPr>
+        <w:ind w:left="5040" w:hanging="360"/>
+      </w:pPr>
+    </w:lvl>
+    <w:lvl w:ilvl="7" w:tplc="0C090019" w:tentative="1">
+      <w:start w:val="1"/>
+      <w:numFmt w:val="lowerLetter"/>
+      <w:lvlText w:val="%8."/>
+      <w:lvlJc w:val="left"/>
+      <w:pPr>
+        <w:ind w:left="5760" w:hanging="360"/>
+      </w:pPr>
+    </w:lvl>
+    <w:lvl w:ilvl="8" w:tplc="0C09001B" w:tentative="1">
+      <w:start w:val="1"/>
+      <w:numFmt w:val="lowerRoman"/>
+      <w:lvlText w:val="%9."/>
+      <w:lvlJc w:val="right"/>
+      <w:pPr>
+        <w:ind w:left="6480" w:hanging="180"/>
+      </w:pPr>
+    </w:lvl>
+  </w:abstractNum>
+  <w:abstractNum w:abstractNumId="1" w15:restartNumberingAfterBreak="0">
+    <w:nsid w:val="035F0300"/>
+    <w:multiLevelType w:val="hybridMultilevel"/>
+    <w:tmpl w:val="868E8FD2"/>
+    <w:lvl w:ilvl="0" w:tplc="0C090001">
+      <w:start w:val="1"/>
+      <w:numFmt w:val="bullet"/>
+      <w:lvlText w:val=""/>
+      <w:lvlJc w:val="left"/>
+      <w:pPr>
+        <w:ind w:left="720" w:hanging="360"/>
+      </w:pPr>
+      <w:rPr>
+        <w:rFonts w:ascii="Symbol" w:hAnsi="Symbol" w:hint="default"/>
+      </w:rPr>
+    </w:lvl>
+    <w:lvl w:ilvl="1" w:tplc="0C090001">
+      <w:start w:val="1"/>
+      <w:numFmt w:val="bullet"/>
+      <w:lvlText w:val=""/>
+      <w:lvlJc w:val="left"/>
+      <w:pPr>
+        <w:ind w:left="1440" w:hanging="360"/>
+      </w:pPr>
+      <w:rPr>
+        <w:rFonts w:ascii="Symbol" w:hAnsi="Symbol" w:hint="default"/>
+      </w:rPr>
+    </w:lvl>
+    <w:lvl w:ilvl="2" w:tplc="0C090005" w:tentative="1">
+      <w:start w:val="1"/>
+      <w:numFmt w:val="bullet"/>
+      <w:lvlText w:val=""/>
+      <w:lvlJc w:val="left"/>
+      <w:pPr>
+        <w:ind w:left="2160" w:hanging="360"/>
+      </w:pPr>
+      <w:rPr>
+        <w:rFonts w:ascii="Wingdings" w:hAnsi="Wingdings" w:hint="default"/>
+      </w:rPr>
+    </w:lvl>
+    <w:lvl w:ilvl="3" w:tplc="0C090001" w:tentative="1">
+      <w:start w:val="1"/>
+      <w:numFmt w:val="bullet"/>
+      <w:lvlText w:val=""/>
+      <w:lvlJc w:val="left"/>
+      <w:pPr>
+        <w:ind w:left="2880" w:hanging="360"/>
+      </w:pPr>
+      <w:rPr>
+        <w:rFonts w:ascii="Symbol" w:hAnsi="Symbol" w:hint="default"/>
+      </w:rPr>
+    </w:lvl>
+    <w:lvl w:ilvl="4" w:tplc="0C090003" w:tentative="1">
+      <w:start w:val="1"/>
+      <w:numFmt w:val="bullet"/>
+      <w:lvlText w:val="o"/>
+      <w:lvlJc w:val="left"/>
+      <w:pPr>
+        <w:ind w:left="3600" w:hanging="360"/>
+      </w:pPr>
+      <w:rPr>
+        <w:rFonts w:ascii="Courier New" w:hAnsi="Courier New" w:cs="Courier New" w:hint="default"/>
+      </w:rPr>
+    </w:lvl>
+    <w:lvl w:ilvl="5" w:tplc="0C090005" w:tentative="1">
+      <w:start w:val="1"/>
+      <w:numFmt w:val="bullet"/>
+      <w:lvlText w:val=""/>
+      <w:lvlJc w:val="left"/>
+      <w:pPr>
+        <w:ind w:left="4320" w:hanging="360"/>
+      </w:pPr>
+      <w:rPr>
+        <w:rFonts w:ascii="Wingdings" w:hAnsi="Wingdings" w:hint="default"/>
+      </w:rPr>
+    </w:lvl>
+    <w:lvl w:ilvl="6" w:tplc="0C090001" w:tentative="1">
+      <w:start w:val="1"/>
+      <w:numFmt w:val="bullet"/>
+      <w:lvlText w:val=""/>
+      <w:lvlJc w:val="left"/>
+      <w:pPr>
+        <w:ind w:left="5040" w:hanging="360"/>
+      </w:pPr>
+      <w:rPr>
+        <w:rFonts w:ascii="Symbol" w:hAnsi="Symbol" w:hint="default"/>
+      </w:rPr>
+    </w:lvl>
+    <w:lvl w:ilvl="7" w:tplc="0C090003" w:tentative="1">
+      <w:start w:val="1"/>
+      <w:numFmt w:val="bullet"/>
+      <w:lvlText w:val="o"/>
+      <w:lvlJc w:val="left"/>
+      <w:pPr>
+        <w:ind w:left="5760" w:hanging="360"/>
+      </w:pPr>
+      <w:rPr>
+        <w:rFonts w:ascii="Courier New" w:hAnsi="Courier New" w:cs="Courier New" w:hint="default"/>
+      </w:rPr>
+    </w:lvl>
+    <w:lvl w:ilvl="8" w:tplc="0C090005" w:tentative="1">
+      <w:start w:val="1"/>
+      <w:numFmt w:val="bullet"/>
+      <w:lvlText w:val=""/>
+      <w:lvlJc w:val="left"/>
+      <w:pPr>
+        <w:ind w:left="6480" w:hanging="360"/>
+      </w:pPr>
+      <w:rPr>
+        <w:rFonts w:ascii="Wingdings" w:hAnsi="Wingdings" w:hint="default"/>
+      </w:rPr>
+    </w:lvl>
+  </w:abstractNum>
+  <w:abstractNum w:abstractNumId="2" w15:restartNumberingAfterBreak="0">
+    <w:nsid w:val="0D563DD0"/>
+    <w:multiLevelType w:val="hybridMultilevel"/>
+    <w:tmpl w:val="42AC51D8"/>
+    <w:lvl w:ilvl="0" w:tplc="0C090001">
+      <w:start w:val="1"/>
+      <w:numFmt w:val="bullet"/>
+      <w:lvlText w:val=""/>
+      <w:lvlJc w:val="left"/>
+      <w:pPr>
+        <w:ind w:left="720" w:hanging="360"/>
+      </w:pPr>
+      <w:rPr>
+        <w:rFonts w:ascii="Symbol" w:hAnsi="Symbol" w:hint="default"/>
+      </w:rPr>
+    </w:lvl>
+    <w:lvl w:ilvl="1" w:tplc="0C090003">
+      <w:start w:val="1"/>
+      <w:numFmt w:val="bullet"/>
+      <w:lvlText w:val="o"/>
+      <w:lvlJc w:val="left"/>
+      <w:pPr>
+        <w:ind w:left="1440" w:hanging="360"/>
+      </w:pPr>
+      <w:rPr>
+        <w:rFonts w:ascii="Courier New" w:hAnsi="Courier New" w:cs="Courier New" w:hint="default"/>
+      </w:rPr>
+    </w:lvl>
+    <w:lvl w:ilvl="2" w:tplc="0C090005" w:tentative="1">
+      <w:start w:val="1"/>
+      <w:numFmt w:val="bullet"/>
+      <w:lvlText w:val=""/>
+      <w:lvlJc w:val="left"/>
+      <w:pPr>
+        <w:ind w:left="2160" w:hanging="360"/>
+      </w:pPr>
+      <w:rPr>
+        <w:rFonts w:ascii="Wingdings" w:hAnsi="Wingdings" w:hint="default"/>
+      </w:rPr>
+    </w:lvl>
+    <w:lvl w:ilvl="3" w:tplc="0C090001" w:tentative="1">
+      <w:start w:val="1"/>
+      <w:numFmt w:val="bullet"/>
+      <w:lvlText w:val=""/>
+      <w:lvlJc w:val="left"/>
+      <w:pPr>
+        <w:ind w:left="2880" w:hanging="360"/>
+      </w:pPr>
+      <w:rPr>
+        <w:rFonts w:ascii="Symbol" w:hAnsi="Symbol" w:hint="default"/>
+      </w:rPr>
+    </w:lvl>
+    <w:lvl w:ilvl="4" w:tplc="0C090003" w:tentative="1">
+      <w:start w:val="1"/>
+      <w:numFmt w:val="bullet"/>
+      <w:lvlText w:val="o"/>
+      <w:lvlJc w:val="left"/>
+      <w:pPr>
+        <w:ind w:left="3600" w:hanging="360"/>
+      </w:pPr>
+      <w:rPr>
+        <w:rFonts w:ascii="Courier New" w:hAnsi="Courier New" w:cs="Courier New" w:hint="default"/>
+      </w:rPr>
+    </w:lvl>
+    <w:lvl w:ilvl="5" w:tplc="0C090005" w:tentative="1">
+      <w:start w:val="1"/>
+      <w:numFmt w:val="bullet"/>
+      <w:lvlText w:val=""/>
+      <w:lvlJc w:val="left"/>
+      <w:pPr>
+        <w:ind w:left="4320" w:hanging="360"/>
+      </w:pPr>
+      <w:rPr>
+        <w:rFonts w:ascii="Wingdings" w:hAnsi="Wingdings" w:hint="default"/>
+      </w:rPr>
+    </w:lvl>
+    <w:lvl w:ilvl="6" w:tplc="0C090001" w:tentative="1">
+      <w:start w:val="1"/>
+      <w:numFmt w:val="bullet"/>
+      <w:lvlText w:val=""/>
+      <w:lvlJc w:val="left"/>
+      <w:pPr>
+        <w:ind w:left="5040" w:hanging="360"/>
+      </w:pPr>
+      <w:rPr>
+        <w:rFonts w:ascii="Symbol" w:hAnsi="Symbol" w:hint="default"/>
+      </w:rPr>
+    </w:lvl>
+    <w:lvl w:ilvl="7" w:tplc="0C090003" w:tentative="1">
+      <w:start w:val="1"/>
+      <w:numFmt w:val="bullet"/>
+      <w:lvlText w:val="o"/>
+      <w:lvlJc w:val="left"/>
+      <w:pPr>
+        <w:ind w:left="5760" w:hanging="360"/>
+      </w:pPr>
+      <w:rPr>
+        <w:rFonts w:ascii="Courier New" w:hAnsi="Courier New" w:cs="Courier New" w:hint="default"/>
+      </w:rPr>
+    </w:lvl>
+    <w:lvl w:ilvl="8" w:tplc="0C090005" w:tentative="1">
+      <w:start w:val="1"/>
+      <w:numFmt w:val="bullet"/>
+      <w:lvlText w:val=""/>
+      <w:lvlJc w:val="left"/>
+      <w:pPr>
+        <w:ind w:left="6480" w:hanging="360"/>
+      </w:pPr>
+      <w:rPr>
+        <w:rFonts w:ascii="Wingdings" w:hAnsi="Wingdings" w:hint="default"/>
+      </w:rPr>
+    </w:lvl>
+  </w:abstractNum>
+  <w:abstractNum w:abstractNumId="3" w15:restartNumberingAfterBreak="0">
+    <w:nsid w:val="24754C51"/>
+    <w:multiLevelType w:val="hybridMultilevel"/>
+    <w:tmpl w:val="52E46614"/>
+    <w:lvl w:ilvl="0" w:tplc="51D6D6FE">
+      <w:start w:val="1"/>
+      <w:numFmt w:val="lowerLetter"/>
+      <w:lvlText w:val="(%1)"/>
+      <w:lvlJc w:val="left"/>
+      <w:pPr>
+        <w:ind w:left="720" w:hanging="360"/>
+      </w:pPr>
+      <w:rPr>
+        <w:rFonts w:hint="default"/>
+      </w:rPr>
+    </w:lvl>
+    <w:lvl w:ilvl="1" w:tplc="0C090019" w:tentative="1">
+      <w:start w:val="1"/>
+      <w:numFmt w:val="lowerLetter"/>
+      <w:lvlText w:val="%2."/>
+      <w:lvlJc w:val="left"/>
+      <w:pPr>
+        <w:ind w:left="1440" w:hanging="360"/>
+      </w:pPr>
+    </w:lvl>
+    <w:lvl w:ilvl="2" w:tplc="0C09001B" w:tentative="1">
+      <w:start w:val="1"/>
+      <w:numFmt w:val="lowerRoman"/>
+      <w:lvlText w:val="%3."/>
+      <w:lvlJc w:val="right"/>
+      <w:pPr>
+        <w:ind w:left="2160" w:hanging="180"/>
+      </w:pPr>
+    </w:lvl>
+    <w:lvl w:ilvl="3" w:tplc="0C09000F" w:tentative="1">
+      <w:start w:val="1"/>
+      <w:numFmt w:val="decimal"/>
+      <w:lvlText w:val="%4."/>
+      <w:lvlJc w:val="left"/>
+      <w:pPr>
+        <w:ind w:left="2880" w:hanging="360"/>
+      </w:pPr>
+    </w:lvl>
+    <w:lvl w:ilvl="4" w:tplc="0C090019" w:tentative="1">
+      <w:start w:val="1"/>
+      <w:numFmt w:val="lowerLetter"/>
+      <w:lvlText w:val="%5."/>
+      <w:lvlJc w:val="left"/>
+      <w:pPr>
+        <w:ind w:left="3600" w:hanging="360"/>
+      </w:pPr>
+    </w:lvl>
+    <w:lvl w:ilvl="5" w:tplc="0C09001B" w:tentative="1">
+      <w:start w:val="1"/>
+      <w:numFmt w:val="lowerRoman"/>
+      <w:lvlText w:val="%6."/>
+      <w:lvlJc w:val="right"/>
+      <w:pPr>
+        <w:ind w:left="4320" w:hanging="180"/>
+      </w:pPr>
+    </w:lvl>
+    <w:lvl w:ilvl="6" w:tplc="0C09000F" w:tentative="1">
+      <w:start w:val="1"/>
+      <w:numFmt w:val="decimal"/>
+      <w:lvlText w:val="%7."/>
+      <w:lvlJc w:val="left"/>
+      <w:pPr>
+        <w:ind w:left="5040" w:hanging="360"/>
+      </w:pPr>
+    </w:lvl>
+    <w:lvl w:ilvl="7" w:tplc="0C090019" w:tentative="1">
+      <w:start w:val="1"/>
+      <w:numFmt w:val="lowerLetter"/>
+      <w:lvlText w:val="%8."/>
+      <w:lvlJc w:val="left"/>
+      <w:pPr>
+        <w:ind w:left="5760" w:hanging="360"/>
+      </w:pPr>
+    </w:lvl>
+    <w:lvl w:ilvl="8" w:tplc="0C09001B" w:tentative="1">
+      <w:start w:val="1"/>
+      <w:numFmt w:val="lowerRoman"/>
+      <w:lvlText w:val="%9."/>
+      <w:lvlJc w:val="right"/>
+      <w:pPr>
+        <w:ind w:left="6480" w:hanging="180"/>
+      </w:pPr>
+    </w:lvl>
+  </w:abstractNum>
+  <w:abstractNum w:abstractNumId="4" w15:restartNumberingAfterBreak="0">
     <w:nsid w:val="2C504784"/>
     <w:multiLevelType w:val="hybridMultilevel"/>
     <w:tmpl w:val="C54A5A6C"/>
@@ -2139,7 +2805,120 @@
       </w:pPr>
     </w:lvl>
   </w:abstractNum>
-  <w:abstractNum w:abstractNumId="1" w15:restartNumberingAfterBreak="0">
+  <w:abstractNum w:abstractNumId="5" w15:restartNumberingAfterBreak="0">
+    <w:nsid w:val="41F75159"/>
+    <w:multiLevelType w:val="hybridMultilevel"/>
+    <w:tmpl w:val="210E9034"/>
+    <w:lvl w:ilvl="0" w:tplc="0C090001">
+      <w:start w:val="1"/>
+      <w:numFmt w:val="bullet"/>
+      <w:lvlText w:val=""/>
+      <w:lvlJc w:val="left"/>
+      <w:pPr>
+        <w:ind w:left="1440" w:hanging="360"/>
+      </w:pPr>
+      <w:rPr>
+        <w:rFonts w:ascii="Symbol" w:hAnsi="Symbol" w:hint="default"/>
+      </w:rPr>
+    </w:lvl>
+    <w:lvl w:ilvl="1" w:tplc="0C090003" w:tentative="1">
+      <w:start w:val="1"/>
+      <w:numFmt w:val="bullet"/>
+      <w:lvlText w:val="o"/>
+      <w:lvlJc w:val="left"/>
+      <w:pPr>
+        <w:ind w:left="2160" w:hanging="360"/>
+      </w:pPr>
+      <w:rPr>
+        <w:rFonts w:ascii="Courier New" w:hAnsi="Courier New" w:cs="Courier New" w:hint="default"/>
+      </w:rPr>
+    </w:lvl>
+    <w:lvl w:ilvl="2" w:tplc="0C090005" w:tentative="1">
+      <w:start w:val="1"/>
+      <w:numFmt w:val="bullet"/>
+      <w:lvlText w:val=""/>
+      <w:lvlJc w:val="left"/>
+      <w:pPr>
+        <w:ind w:left="2880" w:hanging="360"/>
+      </w:pPr>
+      <w:rPr>
+        <w:rFonts w:ascii="Wingdings" w:hAnsi="Wingdings" w:hint="default"/>
+      </w:rPr>
+    </w:lvl>
+    <w:lvl w:ilvl="3" w:tplc="0C090001" w:tentative="1">
+      <w:start w:val="1"/>
+      <w:numFmt w:val="bullet"/>
+      <w:lvlText w:val=""/>
+      <w:lvlJc w:val="left"/>
+      <w:pPr>
+        <w:ind w:left="3600" w:hanging="360"/>
+      </w:pPr>
+      <w:rPr>
+        <w:rFonts w:ascii="Symbol" w:hAnsi="Symbol" w:hint="default"/>
+      </w:rPr>
+    </w:lvl>
+    <w:lvl w:ilvl="4" w:tplc="0C090003" w:tentative="1">
+      <w:start w:val="1"/>
+      <w:numFmt w:val="bullet"/>
+      <w:lvlText w:val="o"/>
+      <w:lvlJc w:val="left"/>
+      <w:pPr>
+        <w:ind w:left="4320" w:hanging="360"/>
+      </w:pPr>
+      <w:rPr>
+        <w:rFonts w:ascii="Courier New" w:hAnsi="Courier New" w:cs="Courier New" w:hint="default"/>
+      </w:rPr>
+    </w:lvl>
+    <w:lvl w:ilvl="5" w:tplc="0C090005" w:tentative="1">
+      <w:start w:val="1"/>
+      <w:numFmt w:val="bullet"/>
+      <w:lvlText w:val=""/>
+      <w:lvlJc w:val="left"/>
+      <w:pPr>
+        <w:ind w:left="5040" w:hanging="360"/>
+      </w:pPr>
+      <w:rPr>
+        <w:rFonts w:ascii="Wingdings" w:hAnsi="Wingdings" w:hint="default"/>
+      </w:rPr>
+    </w:lvl>
+    <w:lvl w:ilvl="6" w:tplc="0C090001" w:tentative="1">
+      <w:start w:val="1"/>
+      <w:numFmt w:val="bullet"/>
+      <w:lvlText w:val=""/>
+      <w:lvlJc w:val="left"/>
+      <w:pPr>
+        <w:ind w:left="5760" w:hanging="360"/>
+      </w:pPr>
+      <w:rPr>
+        <w:rFonts w:ascii="Symbol" w:hAnsi="Symbol" w:hint="default"/>
+      </w:rPr>
+    </w:lvl>
+    <w:lvl w:ilvl="7" w:tplc="0C090003" w:tentative="1">
+      <w:start w:val="1"/>
+      <w:numFmt w:val="bullet"/>
+      <w:lvlText w:val="o"/>
+      <w:lvlJc w:val="left"/>
+      <w:pPr>
+        <w:ind w:left="6480" w:hanging="360"/>
+      </w:pPr>
+      <w:rPr>
+        <w:rFonts w:ascii="Courier New" w:hAnsi="Courier New" w:cs="Courier New" w:hint="default"/>
+      </w:rPr>
+    </w:lvl>
+    <w:lvl w:ilvl="8" w:tplc="0C090005" w:tentative="1">
+      <w:start w:val="1"/>
+      <w:numFmt w:val="bullet"/>
+      <w:lvlText w:val=""/>
+      <w:lvlJc w:val="left"/>
+      <w:pPr>
+        <w:ind w:left="7200" w:hanging="360"/>
+      </w:pPr>
+      <w:rPr>
+        <w:rFonts w:ascii="Wingdings" w:hAnsi="Wingdings" w:hint="default"/>
+      </w:rPr>
+    </w:lvl>
+  </w:abstractNum>
+  <w:abstractNum w:abstractNumId="6" w15:restartNumberingAfterBreak="0">
     <w:nsid w:val="453D01AF"/>
     <w:multiLevelType w:val="hybridMultilevel"/>
     <w:tmpl w:val="E0ACC7E4"/>
@@ -2228,7 +3007,459 @@
       </w:pPr>
     </w:lvl>
   </w:abstractNum>
-  <w:abstractNum w:abstractNumId="2" w15:restartNumberingAfterBreak="0">
+  <w:abstractNum w:abstractNumId="7" w15:restartNumberingAfterBreak="0">
+    <w:nsid w:val="4AFA2ADA"/>
+    <w:multiLevelType w:val="hybridMultilevel"/>
+    <w:tmpl w:val="B0C0578C"/>
+    <w:lvl w:ilvl="0" w:tplc="95266C72">
+      <w:start w:val="2"/>
+      <w:numFmt w:val="bullet"/>
+      <w:lvlText w:val="-"/>
+      <w:lvlJc w:val="left"/>
+      <w:pPr>
+        <w:ind w:left="720" w:hanging="360"/>
+      </w:pPr>
+      <w:rPr>
+        <w:rFonts w:ascii="Calibri" w:eastAsiaTheme="minorEastAsia" w:hAnsi="Calibri" w:cs="Calibri" w:hint="default"/>
+      </w:rPr>
+    </w:lvl>
+    <w:lvl w:ilvl="1" w:tplc="0C090003" w:tentative="1">
+      <w:start w:val="1"/>
+      <w:numFmt w:val="bullet"/>
+      <w:lvlText w:val="o"/>
+      <w:lvlJc w:val="left"/>
+      <w:pPr>
+        <w:ind w:left="1440" w:hanging="360"/>
+      </w:pPr>
+      <w:rPr>
+        <w:rFonts w:ascii="Courier New" w:hAnsi="Courier New" w:cs="Courier New" w:hint="default"/>
+      </w:rPr>
+    </w:lvl>
+    <w:lvl w:ilvl="2" w:tplc="0C090005" w:tentative="1">
+      <w:start w:val="1"/>
+      <w:numFmt w:val="bullet"/>
+      <w:lvlText w:val=""/>
+      <w:lvlJc w:val="left"/>
+      <w:pPr>
+        <w:ind w:left="2160" w:hanging="360"/>
+      </w:pPr>
+      <w:rPr>
+        <w:rFonts w:ascii="Wingdings" w:hAnsi="Wingdings" w:hint="default"/>
+      </w:rPr>
+    </w:lvl>
+    <w:lvl w:ilvl="3" w:tplc="0C090001" w:tentative="1">
+      <w:start w:val="1"/>
+      <w:numFmt w:val="bullet"/>
+      <w:lvlText w:val=""/>
+      <w:lvlJc w:val="left"/>
+      <w:pPr>
+        <w:ind w:left="2880" w:hanging="360"/>
+      </w:pPr>
+      <w:rPr>
+        <w:rFonts w:ascii="Symbol" w:hAnsi="Symbol" w:hint="default"/>
+      </w:rPr>
+    </w:lvl>
+    <w:lvl w:ilvl="4" w:tplc="0C090003" w:tentative="1">
+      <w:start w:val="1"/>
+      <w:numFmt w:val="bullet"/>
+      <w:lvlText w:val="o"/>
+      <w:lvlJc w:val="left"/>
+      <w:pPr>
+        <w:ind w:left="3600" w:hanging="360"/>
+      </w:pPr>
+      <w:rPr>
+        <w:rFonts w:ascii="Courier New" w:hAnsi="Courier New" w:cs="Courier New" w:hint="default"/>
+      </w:rPr>
+    </w:lvl>
+    <w:lvl w:ilvl="5" w:tplc="0C090005" w:tentative="1">
+      <w:start w:val="1"/>
+      <w:numFmt w:val="bullet"/>
+      <w:lvlText w:val=""/>
+      <w:lvlJc w:val="left"/>
+      <w:pPr>
+        <w:ind w:left="4320" w:hanging="360"/>
+      </w:pPr>
+      <w:rPr>
+        <w:rFonts w:ascii="Wingdings" w:hAnsi="Wingdings" w:hint="default"/>
+      </w:rPr>
+    </w:lvl>
+    <w:lvl w:ilvl="6" w:tplc="0C090001" w:tentative="1">
+      <w:start w:val="1"/>
+      <w:numFmt w:val="bullet"/>
+      <w:lvlText w:val=""/>
+      <w:lvlJc w:val="left"/>
+      <w:pPr>
+        <w:ind w:left="5040" w:hanging="360"/>
+      </w:pPr>
+      <w:rPr>
+        <w:rFonts w:ascii="Symbol" w:hAnsi="Symbol" w:hint="default"/>
+      </w:rPr>
+    </w:lvl>
+    <w:lvl w:ilvl="7" w:tplc="0C090003" w:tentative="1">
+      <w:start w:val="1"/>
+      <w:numFmt w:val="bullet"/>
+      <w:lvlText w:val="o"/>
+      <w:lvlJc w:val="left"/>
+      <w:pPr>
+        <w:ind w:left="5760" w:hanging="360"/>
+      </w:pPr>
+      <w:rPr>
+        <w:rFonts w:ascii="Courier New" w:hAnsi="Courier New" w:cs="Courier New" w:hint="default"/>
+      </w:rPr>
+    </w:lvl>
+    <w:lvl w:ilvl="8" w:tplc="0C090005" w:tentative="1">
+      <w:start w:val="1"/>
+      <w:numFmt w:val="bullet"/>
+      <w:lvlText w:val=""/>
+      <w:lvlJc w:val="left"/>
+      <w:pPr>
+        <w:ind w:left="6480" w:hanging="360"/>
+      </w:pPr>
+      <w:rPr>
+        <w:rFonts w:ascii="Wingdings" w:hAnsi="Wingdings" w:hint="default"/>
+      </w:rPr>
+    </w:lvl>
+  </w:abstractNum>
+  <w:abstractNum w:abstractNumId="8" w15:restartNumberingAfterBreak="0">
+    <w:nsid w:val="509C327B"/>
+    <w:multiLevelType w:val="multilevel"/>
+    <w:tmpl w:val="BFFCC012"/>
+    <w:lvl w:ilvl="0">
+      <w:start w:val="1"/>
+      <w:numFmt w:val="lowerLetter"/>
+      <w:lvlText w:val="%1)"/>
+      <w:lvlJc w:val="left"/>
+      <w:pPr>
+        <w:ind w:left="425" w:hanging="425"/>
+      </w:pPr>
+      <w:rPr>
+        <w:rFonts w:hint="eastAsia"/>
+      </w:rPr>
+    </w:lvl>
+    <w:lvl w:ilvl="1">
+      <w:start w:val="1"/>
+      <w:numFmt w:val="decimal"/>
+      <w:lvlText w:val="%1.%2."/>
+      <w:lvlJc w:val="left"/>
+      <w:pPr>
+        <w:ind w:left="567" w:hanging="567"/>
+      </w:pPr>
+      <w:rPr>
+        <w:rFonts w:hint="eastAsia"/>
+      </w:rPr>
+    </w:lvl>
+    <w:lvl w:ilvl="2">
+      <w:start w:val="1"/>
+      <w:numFmt w:val="decimal"/>
+      <w:lvlText w:val="%1.%2.%3."/>
+      <w:lvlJc w:val="left"/>
+      <w:pPr>
+        <w:ind w:left="709" w:hanging="709"/>
+      </w:pPr>
+      <w:rPr>
+        <w:rFonts w:hint="eastAsia"/>
+      </w:rPr>
+    </w:lvl>
+    <w:lvl w:ilvl="3">
+      <w:start w:val="1"/>
+      <w:numFmt w:val="decimal"/>
+      <w:lvlText w:val="%1.%2.%3.%4."/>
+      <w:lvlJc w:val="left"/>
+      <w:pPr>
+        <w:ind w:left="851" w:hanging="851"/>
+      </w:pPr>
+      <w:rPr>
+        <w:rFonts w:hint="eastAsia"/>
+      </w:rPr>
+    </w:lvl>
+    <w:lvl w:ilvl="4">
+      <w:start w:val="1"/>
+      <w:numFmt w:val="decimal"/>
+      <w:lvlText w:val="%1.%2.%3.%4.%5."/>
+      <w:lvlJc w:val="left"/>
+      <w:pPr>
+        <w:ind w:left="992" w:hanging="992"/>
+      </w:pPr>
+      <w:rPr>
+        <w:rFonts w:hint="eastAsia"/>
+      </w:rPr>
+    </w:lvl>
+    <w:lvl w:ilvl="5">
+      <w:start w:val="1"/>
+      <w:numFmt w:val="decimal"/>
+      <w:lvlText w:val="%1.%2.%3.%4.%5.%6."/>
+      <w:lvlJc w:val="left"/>
+      <w:pPr>
+        <w:ind w:left="1134" w:hanging="1134"/>
+      </w:pPr>
+      <w:rPr>
+        <w:rFonts w:hint="eastAsia"/>
+      </w:rPr>
+    </w:lvl>
+    <w:lvl w:ilvl="6">
+      <w:start w:val="1"/>
+      <w:numFmt w:val="decimal"/>
+      <w:lvlText w:val="%1.%2.%3.%4.%5.%6.%7."/>
+      <w:lvlJc w:val="left"/>
+      <w:pPr>
+        <w:ind w:left="1276" w:hanging="1276"/>
+      </w:pPr>
+      <w:rPr>
+        <w:rFonts w:hint="eastAsia"/>
+      </w:rPr>
+    </w:lvl>
+    <w:lvl w:ilvl="7">
+      <w:start w:val="1"/>
+      <w:numFmt w:val="decimal"/>
+      <w:lvlText w:val="%1.%2.%3.%4.%5.%6.%7.%8."/>
+      <w:lvlJc w:val="left"/>
+      <w:pPr>
+        <w:ind w:left="1418" w:hanging="1418"/>
+      </w:pPr>
+      <w:rPr>
+        <w:rFonts w:hint="eastAsia"/>
+      </w:rPr>
+    </w:lvl>
+    <w:lvl w:ilvl="8">
+      <w:start w:val="1"/>
+      <w:numFmt w:val="decimal"/>
+      <w:lvlText w:val="%1.%2.%3.%4.%5.%6.%7.%8.%9."/>
+      <w:lvlJc w:val="left"/>
+      <w:pPr>
+        <w:ind w:left="1559" w:hanging="1559"/>
+      </w:pPr>
+      <w:rPr>
+        <w:rFonts w:hint="eastAsia"/>
+      </w:rPr>
+    </w:lvl>
+  </w:abstractNum>
+  <w:abstractNum w:abstractNumId="9" w15:restartNumberingAfterBreak="0">
+    <w:nsid w:val="5FB30E23"/>
+    <w:multiLevelType w:val="hybridMultilevel"/>
+    <w:tmpl w:val="C478CF80"/>
+    <w:lvl w:ilvl="0" w:tplc="25464E64">
+      <w:start w:val="2"/>
+      <w:numFmt w:val="bullet"/>
+      <w:lvlText w:val="-"/>
+      <w:lvlJc w:val="left"/>
+      <w:pPr>
+        <w:ind w:left="1080" w:hanging="360"/>
+      </w:pPr>
+      <w:rPr>
+        <w:rFonts w:ascii="Calibri" w:eastAsiaTheme="minorEastAsia" w:hAnsi="Calibri" w:cs="Calibri" w:hint="default"/>
+      </w:rPr>
+    </w:lvl>
+    <w:lvl w:ilvl="1" w:tplc="0C090003" w:tentative="1">
+      <w:start w:val="1"/>
+      <w:numFmt w:val="bullet"/>
+      <w:lvlText w:val="o"/>
+      <w:lvlJc w:val="left"/>
+      <w:pPr>
+        <w:ind w:left="1800" w:hanging="360"/>
+      </w:pPr>
+      <w:rPr>
+        <w:rFonts w:ascii="Courier New" w:hAnsi="Courier New" w:cs="Courier New" w:hint="default"/>
+      </w:rPr>
+    </w:lvl>
+    <w:lvl w:ilvl="2" w:tplc="0C090005" w:tentative="1">
+      <w:start w:val="1"/>
+      <w:numFmt w:val="bullet"/>
+      <w:lvlText w:val=""/>
+      <w:lvlJc w:val="left"/>
+      <w:pPr>
+        <w:ind w:left="2520" w:hanging="360"/>
+      </w:pPr>
+      <w:rPr>
+        <w:rFonts w:ascii="Wingdings" w:hAnsi="Wingdings" w:hint="default"/>
+      </w:rPr>
+    </w:lvl>
+    <w:lvl w:ilvl="3" w:tplc="0C090001" w:tentative="1">
+      <w:start w:val="1"/>
+      <w:numFmt w:val="bullet"/>
+      <w:lvlText w:val=""/>
+      <w:lvlJc w:val="left"/>
+      <w:pPr>
+        <w:ind w:left="3240" w:hanging="360"/>
+      </w:pPr>
+      <w:rPr>
+        <w:rFonts w:ascii="Symbol" w:hAnsi="Symbol" w:hint="default"/>
+      </w:rPr>
+    </w:lvl>
+    <w:lvl w:ilvl="4" w:tplc="0C090003" w:tentative="1">
+      <w:start w:val="1"/>
+      <w:numFmt w:val="bullet"/>
+      <w:lvlText w:val="o"/>
+      <w:lvlJc w:val="left"/>
+      <w:pPr>
+        <w:ind w:left="3960" w:hanging="360"/>
+      </w:pPr>
+      <w:rPr>
+        <w:rFonts w:ascii="Courier New" w:hAnsi="Courier New" w:cs="Courier New" w:hint="default"/>
+      </w:rPr>
+    </w:lvl>
+    <w:lvl w:ilvl="5" w:tplc="0C090005" w:tentative="1">
+      <w:start w:val="1"/>
+      <w:numFmt w:val="bullet"/>
+      <w:lvlText w:val=""/>
+      <w:lvlJc w:val="left"/>
+      <w:pPr>
+        <w:ind w:left="4680" w:hanging="360"/>
+      </w:pPr>
+      <w:rPr>
+        <w:rFonts w:ascii="Wingdings" w:hAnsi="Wingdings" w:hint="default"/>
+      </w:rPr>
+    </w:lvl>
+    <w:lvl w:ilvl="6" w:tplc="0C090001" w:tentative="1">
+      <w:start w:val="1"/>
+      <w:numFmt w:val="bullet"/>
+      <w:lvlText w:val=""/>
+      <w:lvlJc w:val="left"/>
+      <w:pPr>
+        <w:ind w:left="5400" w:hanging="360"/>
+      </w:pPr>
+      <w:rPr>
+        <w:rFonts w:ascii="Symbol" w:hAnsi="Symbol" w:hint="default"/>
+      </w:rPr>
+    </w:lvl>
+    <w:lvl w:ilvl="7" w:tplc="0C090003" w:tentative="1">
+      <w:start w:val="1"/>
+      <w:numFmt w:val="bullet"/>
+      <w:lvlText w:val="o"/>
+      <w:lvlJc w:val="left"/>
+      <w:pPr>
+        <w:ind w:left="6120" w:hanging="360"/>
+      </w:pPr>
+      <w:rPr>
+        <w:rFonts w:ascii="Courier New" w:hAnsi="Courier New" w:cs="Courier New" w:hint="default"/>
+      </w:rPr>
+    </w:lvl>
+    <w:lvl w:ilvl="8" w:tplc="0C090005" w:tentative="1">
+      <w:start w:val="1"/>
+      <w:numFmt w:val="bullet"/>
+      <w:lvlText w:val=""/>
+      <w:lvlJc w:val="left"/>
+      <w:pPr>
+        <w:ind w:left="6840" w:hanging="360"/>
+      </w:pPr>
+      <w:rPr>
+        <w:rFonts w:ascii="Wingdings" w:hAnsi="Wingdings" w:hint="default"/>
+      </w:rPr>
+    </w:lvl>
+  </w:abstractNum>
+  <w:abstractNum w:abstractNumId="10" w15:restartNumberingAfterBreak="0">
+    <w:nsid w:val="60AD1E88"/>
+    <w:multiLevelType w:val="hybridMultilevel"/>
+    <w:tmpl w:val="8AB0F6B0"/>
+    <w:lvl w:ilvl="0" w:tplc="98D6D42E">
+      <w:start w:val="2"/>
+      <w:numFmt w:val="bullet"/>
+      <w:lvlText w:val="-"/>
+      <w:lvlJc w:val="left"/>
+      <w:pPr>
+        <w:ind w:left="720" w:hanging="360"/>
+      </w:pPr>
+      <w:rPr>
+        <w:rFonts w:ascii="Calibri" w:eastAsiaTheme="minorEastAsia" w:hAnsi="Calibri" w:cs="Calibri" w:hint="default"/>
+      </w:rPr>
+    </w:lvl>
+    <w:lvl w:ilvl="1" w:tplc="0C090003" w:tentative="1">
+      <w:start w:val="1"/>
+      <w:numFmt w:val="bullet"/>
+      <w:lvlText w:val="o"/>
+      <w:lvlJc w:val="left"/>
+      <w:pPr>
+        <w:ind w:left="1440" w:hanging="360"/>
+      </w:pPr>
+      <w:rPr>
+        <w:rFonts w:ascii="Courier New" w:hAnsi="Courier New" w:cs="Courier New" w:hint="default"/>
+      </w:rPr>
+    </w:lvl>
+    <w:lvl w:ilvl="2" w:tplc="0C090005" w:tentative="1">
+      <w:start w:val="1"/>
+      <w:numFmt w:val="bullet"/>
+      <w:lvlText w:val=""/>
+      <w:lvlJc w:val="left"/>
+      <w:pPr>
+        <w:ind w:left="2160" w:hanging="360"/>
+      </w:pPr>
+      <w:rPr>
+        <w:rFonts w:ascii="Wingdings" w:hAnsi="Wingdings" w:hint="default"/>
+      </w:rPr>
+    </w:lvl>
+    <w:lvl w:ilvl="3" w:tplc="0C090001" w:tentative="1">
+      <w:start w:val="1"/>
+      <w:numFmt w:val="bullet"/>
+      <w:lvlText w:val=""/>
+      <w:lvlJc w:val="left"/>
+      <w:pPr>
+        <w:ind w:left="2880" w:hanging="360"/>
+      </w:pPr>
+      <w:rPr>
+        <w:rFonts w:ascii="Symbol" w:hAnsi="Symbol" w:hint="default"/>
+      </w:rPr>
+    </w:lvl>
+    <w:lvl w:ilvl="4" w:tplc="0C090003" w:tentative="1">
+      <w:start w:val="1"/>
+      <w:numFmt w:val="bullet"/>
+      <w:lvlText w:val="o"/>
+      <w:lvlJc w:val="left"/>
+      <w:pPr>
+        <w:ind w:left="3600" w:hanging="360"/>
+      </w:pPr>
+      <w:rPr>
+        <w:rFonts w:ascii="Courier New" w:hAnsi="Courier New" w:cs="Courier New" w:hint="default"/>
+      </w:rPr>
+    </w:lvl>
+    <w:lvl w:ilvl="5" w:tplc="0C090005" w:tentative="1">
+      <w:start w:val="1"/>
+      <w:numFmt w:val="bullet"/>
+      <w:lvlText w:val=""/>
+      <w:lvlJc w:val="left"/>
+      <w:pPr>
+        <w:ind w:left="4320" w:hanging="360"/>
+      </w:pPr>
+      <w:rPr>
+        <w:rFonts w:ascii="Wingdings" w:hAnsi="Wingdings" w:hint="default"/>
+      </w:rPr>
+    </w:lvl>
+    <w:lvl w:ilvl="6" w:tplc="0C090001" w:tentative="1">
+      <w:start w:val="1"/>
+      <w:numFmt w:val="bullet"/>
+      <w:lvlText w:val=""/>
+      <w:lvlJc w:val="left"/>
+      <w:pPr>
+        <w:ind w:left="5040" w:hanging="360"/>
+      </w:pPr>
+      <w:rPr>
+        <w:rFonts w:ascii="Symbol" w:hAnsi="Symbol" w:hint="default"/>
+      </w:rPr>
+    </w:lvl>
+    <w:lvl w:ilvl="7" w:tplc="0C090003" w:tentative="1">
+      <w:start w:val="1"/>
+      <w:numFmt w:val="bullet"/>
+      <w:lvlText w:val="o"/>
+      <w:lvlJc w:val="left"/>
+      <w:pPr>
+        <w:ind w:left="5760" w:hanging="360"/>
+      </w:pPr>
+      <w:rPr>
+        <w:rFonts w:ascii="Courier New" w:hAnsi="Courier New" w:cs="Courier New" w:hint="default"/>
+      </w:rPr>
+    </w:lvl>
+    <w:lvl w:ilvl="8" w:tplc="0C090005" w:tentative="1">
+      <w:start w:val="1"/>
+      <w:numFmt w:val="bullet"/>
+      <w:lvlText w:val=""/>
+      <w:lvlJc w:val="left"/>
+      <w:pPr>
+        <w:ind w:left="6480" w:hanging="360"/>
+      </w:pPr>
+      <w:rPr>
+        <w:rFonts w:ascii="Wingdings" w:hAnsi="Wingdings" w:hint="default"/>
+      </w:rPr>
+    </w:lvl>
+  </w:abstractNum>
+  <w:abstractNum w:abstractNumId="11" w15:restartNumberingAfterBreak="0">
     <w:nsid w:val="77071AC9"/>
     <w:multiLevelType w:val="multilevel"/>
     <w:tmpl w:val="AD809DCE"/>
@@ -2346,19 +3577,46 @@
     </w:lvl>
   </w:abstractNum>
   <w:num w:numId="1">
+    <w:abstractNumId w:val="6"/>
+  </w:num>
+  <w:num w:numId="2">
+    <w:abstractNumId w:val="11"/>
+  </w:num>
+  <w:num w:numId="3">
+    <w:abstractNumId w:val="11"/>
+  </w:num>
+  <w:num w:numId="4">
+    <w:abstractNumId w:val="11"/>
+  </w:num>
+  <w:num w:numId="5">
+    <w:abstractNumId w:val="4"/>
+  </w:num>
+  <w:num w:numId="6">
+    <w:abstractNumId w:val="8"/>
+  </w:num>
+  <w:num w:numId="7">
+    <w:abstractNumId w:val="0"/>
+  </w:num>
+  <w:num w:numId="8">
+    <w:abstractNumId w:val="7"/>
+  </w:num>
+  <w:num w:numId="9">
+    <w:abstractNumId w:val="9"/>
+  </w:num>
+  <w:num w:numId="10">
+    <w:abstractNumId w:val="10"/>
+  </w:num>
+  <w:num w:numId="11">
+    <w:abstractNumId w:val="2"/>
+  </w:num>
+  <w:num w:numId="12">
     <w:abstractNumId w:val="1"/>
   </w:num>
-  <w:num w:numId="2">
-    <w:abstractNumId w:val="2"/>
+  <w:num w:numId="13">
+    <w:abstractNumId w:val="5"/>
   </w:num>
-  <w:num w:numId="3">
-    <w:abstractNumId w:val="2"/>
-  </w:num>
-  <w:num w:numId="4">
-    <w:abstractNumId w:val="2"/>
-  </w:num>
-  <w:num w:numId="5">
-    <w:abstractNumId w:val="0"/>
+  <w:num w:numId="14">
+    <w:abstractNumId w:val="3"/>
   </w:num>
 </w:numbering>
 </file>
@@ -2822,10 +4080,9 @@
     <w:next w:val="Normal"/>
     <w:link w:val="Heading3Char"/>
     <w:uiPriority w:val="9"/>
-    <w:semiHidden/>
     <w:unhideWhenUsed/>
     <w:qFormat/>
-    <w:rsid w:val="00222AF3"/>
+    <w:rsid w:val="00EA3271"/>
     <w:pPr>
       <w:keepNext/>
       <w:keepLines/>
@@ -2833,13 +4090,12 @@
         <w:ilvl w:val="2"/>
         <w:numId w:val="2"/>
       </w:numPr>
-      <w:spacing w:before="260" w:after="260" w:line="416" w:lineRule="auto"/>
+      <w:spacing w:before="120" w:line="240" w:lineRule="auto"/>
       <w:outlineLvl w:val="2"/>
     </w:pPr>
     <w:rPr>
-      <w:b/>
       <w:bCs/>
-      <w:sz w:val="32"/>
+      <w:sz w:val="26"/>
       <w:szCs w:val="32"/>
     </w:rPr>
   </w:style>
@@ -2965,12 +4221,10 @@
     <w:basedOn w:val="DefaultParagraphFont"/>
     <w:link w:val="Heading3"/>
     <w:uiPriority w:val="9"/>
-    <w:semiHidden/>
-    <w:rsid w:val="00222AF3"/>
+    <w:rsid w:val="00EA3271"/>
     <w:rPr>
-      <w:b/>
       <w:bCs/>
-      <w:sz w:val="32"/>
+      <w:sz w:val="26"/>
       <w:szCs w:val="32"/>
     </w:rPr>
   </w:style>
@@ -3365,7 +4619,7 @@
 </file>
 
 <file path=customXml/itemProps1.xml><?xml version="1.0" encoding="utf-8"?>
-<ds:datastoreItem xmlns:ds="http://schemas.openxmlformats.org/officeDocument/2006/customXml" ds:itemID="{55605813-AC50-437D-AEF2-D64562E54A09}">
+<ds:datastoreItem xmlns:ds="http://schemas.openxmlformats.org/officeDocument/2006/customXml" ds:itemID="{5BF3F8FB-334A-4944-BC1C-965C120A688D}">
   <ds:schemaRefs>
     <ds:schemaRef ds:uri="http://schemas.openxmlformats.org/officeDocument/2006/bibliography"/>
   </ds:schemaRefs>

</xml_diff>